<commit_message>
GPU mean filter done
</commit_message>
<xml_diff>
--- a/lab2_answers.docx
+++ b/lab2_answers.docx
@@ -188,47 +188,7 @@
                 <w:sz w:val="24"/>
                 <w:szCs w:val="24"/>
               </w:rPr>
-              <w:t>T</w:t>
-            </w:r>
-            <w:r>
-              <w:rPr>
-                <w:rFonts w:ascii="Times New Roman" w:hAnsi="Times New Roman" w:cs="Times New Roman"/>
-                <w:sz w:val="24"/>
-                <w:szCs w:val="24"/>
-              </w:rPr>
-              <w:t xml:space="preserve">he </w:t>
-            </w:r>
-            <w:r>
-              <w:rPr>
-                <w:rFonts w:ascii="Times New Roman" w:hAnsi="Times New Roman" w:cs="Times New Roman"/>
-                <w:sz w:val="24"/>
-                <w:szCs w:val="24"/>
-              </w:rPr>
-              <w:t>index</w:t>
-            </w:r>
-            <w:r>
-              <w:rPr>
-                <w:rFonts w:ascii="Times New Roman" w:hAnsi="Times New Roman" w:cs="Times New Roman"/>
-                <w:sz w:val="24"/>
-                <w:szCs w:val="24"/>
-              </w:rPr>
-              <w:t xml:space="preserve"> of device</w:t>
-            </w:r>
-            <w:r>
-              <w:rPr>
-                <w:rFonts w:ascii="Times New Roman" w:hAnsi="Times New Roman" w:cs="Times New Roman"/>
-                <w:sz w:val="24"/>
-                <w:szCs w:val="24"/>
-              </w:rPr>
-              <w:t xml:space="preserve"> which has</w:t>
-            </w:r>
-            <w:r>
-              <w:rPr>
-                <w:rFonts w:ascii="Times New Roman" w:hAnsi="Times New Roman" w:cs="Times New Roman"/>
-                <w:sz w:val="24"/>
-                <w:szCs w:val="24"/>
-              </w:rPr>
-              <w:t xml:space="preserve"> compute capability greater or equal to 1.0 that are available for execution</w:t>
+              <w:t>The index of device which has compute capability greater or equal to 1.0 that are available for execution</w:t>
             </w:r>
           </w:p>
         </w:tc>
@@ -428,17 +388,7 @@
                 <w:szCs w:val="24"/>
                 <w:shd w:val="clear" w:color="auto" w:fill="FFFFFF"/>
               </w:rPr>
-              <w:t>Minor compute capabilit</w:t>
-            </w:r>
-            <w:r>
-              <w:rPr>
-                <w:rFonts w:ascii="Times New Roman" w:hAnsi="Times New Roman" w:cs="Times New Roman"/>
-                <w:color w:val="000000"/>
-                <w:sz w:val="24"/>
-                <w:szCs w:val="24"/>
-                <w:shd w:val="clear" w:color="auto" w:fill="FFFFFF"/>
-              </w:rPr>
-              <w:t>y</w:t>
+              <w:t>Minor compute capability</w:t>
             </w:r>
             <w:r>
               <w:rPr>
@@ -530,27 +480,7 @@
                 <w:szCs w:val="24"/>
                 <w:shd w:val="clear" w:color="auto" w:fill="FFFFFF"/>
               </w:rPr>
-              <w:t xml:space="preserve">Global memory available on device in </w:t>
-            </w:r>
-            <w:r>
-              <w:rPr>
-                <w:rFonts w:ascii="Times New Roman" w:hAnsi="Times New Roman" w:cs="Times New Roman"/>
-                <w:color w:val="000000"/>
-                <w:sz w:val="24"/>
-                <w:szCs w:val="24"/>
-                <w:shd w:val="clear" w:color="auto" w:fill="FFFFFF"/>
-              </w:rPr>
-              <w:t xml:space="preserve">kilo </w:t>
-            </w:r>
-            <w:r>
-              <w:rPr>
-                <w:rFonts w:ascii="Times New Roman" w:hAnsi="Times New Roman" w:cs="Times New Roman"/>
-                <w:color w:val="000000"/>
-                <w:sz w:val="24"/>
-                <w:szCs w:val="24"/>
-                <w:shd w:val="clear" w:color="auto" w:fill="FFFFFF"/>
-              </w:rPr>
-              <w:t>bytes</w:t>
+              <w:t>Global memory available on device in kilo bytes</w:t>
             </w:r>
           </w:p>
         </w:tc>
@@ -1117,27 +1047,7 @@
                 <w:szCs w:val="24"/>
                 <w:shd w:val="clear" w:color="auto" w:fill="FFFFFF"/>
               </w:rPr>
-              <w:t>Maximum size of each dimension</w:t>
-            </w:r>
-            <w:r>
-              <w:rPr>
-                <w:rFonts w:ascii="Times New Roman" w:hAnsi="Times New Roman" w:cs="Times New Roman"/>
-                <w:color w:val="000000"/>
-                <w:sz w:val="24"/>
-                <w:szCs w:val="24"/>
-                <w:shd w:val="clear" w:color="auto" w:fill="FFFFFF"/>
-              </w:rPr>
-              <w:t xml:space="preserve"> (x, y, z)</w:t>
-            </w:r>
-            <w:r>
-              <w:rPr>
-                <w:rFonts w:ascii="Times New Roman" w:hAnsi="Times New Roman" w:cs="Times New Roman"/>
-                <w:color w:val="000000"/>
-                <w:sz w:val="24"/>
-                <w:szCs w:val="24"/>
-                <w:shd w:val="clear" w:color="auto" w:fill="FFFFFF"/>
-              </w:rPr>
-              <w:t xml:space="preserve"> of a grid</w:t>
+              <w:t>Maximum size of each dimension (x, y, z) of a grid</w:t>
             </w:r>
           </w:p>
         </w:tc>
@@ -1911,25 +1821,7 @@
                 <w:sz w:val="24"/>
                 <w:szCs w:val="24"/>
               </w:rPr>
-              <w:t>0.00</w:t>
-            </w:r>
-            <w:r>
-              <w:rPr>
-                <w:rFonts w:ascii="Times New Roman" w:hAnsi="Times New Roman" w:cs="Times New Roman"/>
-                <w:color w:val="FF0000"/>
-                <w:sz w:val="24"/>
-                <w:szCs w:val="24"/>
-              </w:rPr>
-              <w:t>00</w:t>
-            </w:r>
-            <w:r>
-              <w:rPr>
-                <w:rFonts w:ascii="Times New Roman" w:hAnsi="Times New Roman" w:cs="Times New Roman"/>
-                <w:color w:val="FF0000"/>
-                <w:sz w:val="24"/>
-                <w:szCs w:val="24"/>
-              </w:rPr>
-              <w:t>00</w:t>
+              <w:t>0.000000</w:t>
             </w:r>
           </w:p>
         </w:tc>
@@ -1955,25 +1847,7 @@
                 <w:sz w:val="24"/>
                 <w:szCs w:val="24"/>
               </w:rPr>
-              <w:t>0.000</w:t>
-            </w:r>
-            <w:r>
-              <w:rPr>
-                <w:rFonts w:ascii="Times New Roman" w:hAnsi="Times New Roman" w:cs="Times New Roman"/>
-                <w:color w:val="FF0000"/>
-                <w:sz w:val="24"/>
-                <w:szCs w:val="24"/>
-              </w:rPr>
-              <w:t>1</w:t>
-            </w:r>
-            <w:r>
-              <w:rPr>
-                <w:rFonts w:ascii="Times New Roman" w:hAnsi="Times New Roman" w:cs="Times New Roman"/>
-                <w:color w:val="FF0000"/>
-                <w:sz w:val="24"/>
-                <w:szCs w:val="24"/>
-              </w:rPr>
-              <w:t>00</w:t>
+              <w:t>0.000100</w:t>
             </w:r>
           </w:p>
         </w:tc>
@@ -2268,15 +2142,16 @@
     <w:tbl>
       <w:tblPr>
         <w:tblStyle w:val="TableGrid"/>
-        <w:tblW w:w="7560" w:type="dxa"/>
+        <w:tblW w:w="7975" w:type="dxa"/>
         <w:tblInd w:w="1375" w:type="dxa"/>
         <w:tblLook w:val="04A0" w:firstRow="1" w:lastRow="0" w:firstColumn="1" w:lastColumn="0" w:noHBand="0" w:noVBand="1"/>
       </w:tblPr>
       <w:tblGrid>
-        <w:gridCol w:w="1515"/>
-        <w:gridCol w:w="1515"/>
-        <w:gridCol w:w="2250"/>
-        <w:gridCol w:w="2280"/>
+        <w:gridCol w:w="1452"/>
+        <w:gridCol w:w="1339"/>
+        <w:gridCol w:w="1827"/>
+        <w:gridCol w:w="1845"/>
+        <w:gridCol w:w="1512"/>
       </w:tblGrid>
       <w:tr>
         <w:trPr>
@@ -2284,7 +2159,7 @@
         </w:trPr>
         <w:tc>
           <w:tcPr>
-            <w:tcW w:w="3030" w:type="dxa"/>
+            <w:tcW w:w="2791" w:type="dxa"/>
             <w:gridSpan w:val="2"/>
             <w:shd w:val="clear" w:color="auto" w:fill="F2F2F2" w:themeFill="background1" w:themeFillShade="F2"/>
             <w:vAlign w:val="center"/>
@@ -2310,7 +2185,7 @@
         </w:tc>
         <w:tc>
           <w:tcPr>
-            <w:tcW w:w="2250" w:type="dxa"/>
+            <w:tcW w:w="1827" w:type="dxa"/>
             <w:vMerge w:val="restart"/>
             <w:shd w:val="clear" w:color="auto" w:fill="F2F2F2" w:themeFill="background1" w:themeFillShade="F2"/>
             <w:vAlign w:val="center"/>
@@ -2330,21 +2205,13 @@
                 <w:sz w:val="24"/>
                 <w:szCs w:val="24"/>
               </w:rPr>
-              <w:t>GPU time</w:t>
-            </w:r>
-            <w:r>
-              <w:rPr>
-                <w:rFonts w:ascii="Times New Roman" w:hAnsi="Times New Roman" w:cs="Times New Roman"/>
-                <w:sz w:val="24"/>
-                <w:szCs w:val="24"/>
-              </w:rPr>
-              <w:t>/s</w:t>
-            </w:r>
-          </w:p>
-        </w:tc>
-        <w:tc>
-          <w:tcPr>
-            <w:tcW w:w="2280" w:type="dxa"/>
+              <w:t>GPU time/s</w:t>
+            </w:r>
+          </w:p>
+        </w:tc>
+        <w:tc>
+          <w:tcPr>
+            <w:tcW w:w="1845" w:type="dxa"/>
             <w:vMerge w:val="restart"/>
             <w:shd w:val="clear" w:color="auto" w:fill="F2F2F2" w:themeFill="background1" w:themeFillShade="F2"/>
             <w:vAlign w:val="center"/>
@@ -2364,15 +2231,33 @@
                 <w:sz w:val="24"/>
                 <w:szCs w:val="24"/>
               </w:rPr>
-              <w:t>CPU time</w:t>
-            </w:r>
-            <w:r>
-              <w:rPr>
-                <w:rFonts w:ascii="Times New Roman" w:hAnsi="Times New Roman" w:cs="Times New Roman"/>
-                <w:sz w:val="24"/>
-                <w:szCs w:val="24"/>
-              </w:rPr>
-              <w:t>/s</w:t>
+              <w:t>CPU time/s</w:t>
+            </w:r>
+          </w:p>
+        </w:tc>
+        <w:tc>
+          <w:tcPr>
+            <w:tcW w:w="1512" w:type="dxa"/>
+            <w:vMerge w:val="restart"/>
+            <w:shd w:val="clear" w:color="auto" w:fill="F2F2F2" w:themeFill="background1" w:themeFillShade="F2"/>
+            <w:vAlign w:val="center"/>
+          </w:tcPr>
+          <w:p>
+            <w:pPr>
+              <w:jc w:val="center"/>
+              <w:rPr>
+                <w:rFonts w:ascii="Times New Roman" w:hAnsi="Times New Roman" w:cs="Times New Roman"/>
+                <w:sz w:val="24"/>
+                <w:szCs w:val="24"/>
+              </w:rPr>
+            </w:pPr>
+            <w:r>
+              <w:rPr>
+                <w:rFonts w:ascii="Times New Roman" w:hAnsi="Times New Roman" w:cs="Times New Roman"/>
+                <w:sz w:val="24"/>
+                <w:szCs w:val="24"/>
+              </w:rPr>
+              <w:t>Speedup</w:t>
             </w:r>
           </w:p>
         </w:tc>
@@ -2383,7 +2268,7 @@
         </w:trPr>
         <w:tc>
           <w:tcPr>
-            <w:tcW w:w="1515" w:type="dxa"/>
+            <w:tcW w:w="1452" w:type="dxa"/>
             <w:shd w:val="clear" w:color="auto" w:fill="F2F2F2" w:themeFill="background1" w:themeFillShade="F2"/>
             <w:vAlign w:val="center"/>
           </w:tcPr>
@@ -2408,7 +2293,7 @@
         </w:tc>
         <w:tc>
           <w:tcPr>
-            <w:tcW w:w="1515" w:type="dxa"/>
+            <w:tcW w:w="1339" w:type="dxa"/>
             <w:shd w:val="clear" w:color="auto" w:fill="F2F2F2" w:themeFill="background1" w:themeFillShade="F2"/>
             <w:vAlign w:val="center"/>
           </w:tcPr>
@@ -2433,7 +2318,7 @@
         </w:tc>
         <w:tc>
           <w:tcPr>
-            <w:tcW w:w="2250" w:type="dxa"/>
+            <w:tcW w:w="1827" w:type="dxa"/>
             <w:vMerge/>
             <w:shd w:val="clear" w:color="auto" w:fill="F2F2F2" w:themeFill="background1" w:themeFillShade="F2"/>
             <w:vAlign w:val="center"/>
@@ -2451,7 +2336,25 @@
         </w:tc>
         <w:tc>
           <w:tcPr>
-            <w:tcW w:w="2280" w:type="dxa"/>
+            <w:tcW w:w="1845" w:type="dxa"/>
+            <w:vMerge/>
+            <w:shd w:val="clear" w:color="auto" w:fill="F2F2F2" w:themeFill="background1" w:themeFillShade="F2"/>
+            <w:vAlign w:val="center"/>
+          </w:tcPr>
+          <w:p>
+            <w:pPr>
+              <w:jc w:val="center"/>
+              <w:rPr>
+                <w:rFonts w:ascii="Times New Roman" w:hAnsi="Times New Roman" w:cs="Times New Roman"/>
+                <w:sz w:val="24"/>
+                <w:szCs w:val="24"/>
+              </w:rPr>
+            </w:pPr>
+          </w:p>
+        </w:tc>
+        <w:tc>
+          <w:tcPr>
+            <w:tcW w:w="1512" w:type="dxa"/>
             <w:vMerge/>
             <w:shd w:val="clear" w:color="auto" w:fill="F2F2F2" w:themeFill="background1" w:themeFillShade="F2"/>
             <w:vAlign w:val="center"/>
@@ -2474,7 +2377,7 @@
         </w:trPr>
         <w:tc>
           <w:tcPr>
-            <w:tcW w:w="1515" w:type="dxa"/>
+            <w:tcW w:w="1452" w:type="dxa"/>
             <w:vAlign w:val="center"/>
           </w:tcPr>
           <w:p>
@@ -2516,7 +2419,7 @@
         </w:tc>
         <w:tc>
           <w:tcPr>
-            <w:tcW w:w="1515" w:type="dxa"/>
+            <w:tcW w:w="1339" w:type="dxa"/>
             <w:vAlign w:val="center"/>
           </w:tcPr>
           <w:p>
@@ -2558,7 +2461,7 @@
         </w:tc>
         <w:tc>
           <w:tcPr>
-            <w:tcW w:w="2250" w:type="dxa"/>
+            <w:tcW w:w="1827" w:type="dxa"/>
             <w:vAlign w:val="center"/>
           </w:tcPr>
           <w:p>
@@ -2571,11 +2474,20 @@
                 <w:szCs w:val="24"/>
               </w:rPr>
             </w:pPr>
-          </w:p>
-        </w:tc>
-        <w:tc>
-          <w:tcPr>
-            <w:tcW w:w="2280" w:type="dxa"/>
+            <w:r>
+              <w:rPr>
+                <w:rFonts w:ascii="Times New Roman" w:hAnsi="Times New Roman" w:cs="Times New Roman"/>
+                <w:color w:val="FF0000"/>
+                <w:sz w:val="24"/>
+                <w:szCs w:val="24"/>
+              </w:rPr>
+              <w:t>0.001000</w:t>
+            </w:r>
+          </w:p>
+        </w:tc>
+        <w:tc>
+          <w:tcPr>
+            <w:tcW w:w="1845" w:type="dxa"/>
             <w:vAlign w:val="center"/>
           </w:tcPr>
           <w:p>
@@ -2588,6 +2500,41 @@
                 <w:szCs w:val="24"/>
               </w:rPr>
             </w:pPr>
+            <w:r>
+              <w:rPr>
+                <w:rFonts w:ascii="Times New Roman" w:hAnsi="Times New Roman" w:cs="Times New Roman"/>
+                <w:color w:val="FF0000"/>
+                <w:sz w:val="24"/>
+                <w:szCs w:val="24"/>
+              </w:rPr>
+              <w:t>0.045000</w:t>
+            </w:r>
+          </w:p>
+        </w:tc>
+        <w:tc>
+          <w:tcPr>
+            <w:tcW w:w="1512" w:type="dxa"/>
+            <w:vAlign w:val="center"/>
+          </w:tcPr>
+          <w:p>
+            <w:pPr>
+              <w:jc w:val="right"/>
+              <w:rPr>
+                <w:rFonts w:ascii="Times New Roman" w:hAnsi="Times New Roman" w:cs="Times New Roman"/>
+                <w:color w:val="FF0000"/>
+                <w:sz w:val="24"/>
+                <w:szCs w:val="24"/>
+              </w:rPr>
+            </w:pPr>
+            <w:r>
+              <w:rPr>
+                <w:rFonts w:ascii="Times New Roman" w:hAnsi="Times New Roman" w:cs="Times New Roman"/>
+                <w:color w:val="FF0000"/>
+                <w:sz w:val="24"/>
+                <w:szCs w:val="24"/>
+              </w:rPr>
+              <w:t>45</w:t>
+            </w:r>
           </w:p>
         </w:tc>
       </w:tr>
@@ -2597,7 +2544,7 @@
         </w:trPr>
         <w:tc>
           <w:tcPr>
-            <w:tcW w:w="1515" w:type="dxa"/>
+            <w:tcW w:w="1452" w:type="dxa"/>
             <w:vAlign w:val="center"/>
           </w:tcPr>
           <w:p>
@@ -2639,7 +2586,7 @@
         </w:tc>
         <w:tc>
           <w:tcPr>
-            <w:tcW w:w="1515" w:type="dxa"/>
+            <w:tcW w:w="1339" w:type="dxa"/>
             <w:vAlign w:val="center"/>
           </w:tcPr>
           <w:p>
@@ -2681,7 +2628,7 @@
         </w:tc>
         <w:tc>
           <w:tcPr>
-            <w:tcW w:w="2250" w:type="dxa"/>
+            <w:tcW w:w="1827" w:type="dxa"/>
             <w:vAlign w:val="center"/>
           </w:tcPr>
           <w:p>
@@ -2694,11 +2641,38 @@
                 <w:szCs w:val="24"/>
               </w:rPr>
             </w:pPr>
-          </w:p>
-        </w:tc>
-        <w:tc>
-          <w:tcPr>
-            <w:tcW w:w="2280" w:type="dxa"/>
+            <w:r>
+              <w:rPr>
+                <w:rFonts w:ascii="Times New Roman" w:hAnsi="Times New Roman" w:cs="Times New Roman"/>
+                <w:color w:val="FF0000"/>
+                <w:sz w:val="24"/>
+                <w:szCs w:val="24"/>
+              </w:rPr>
+              <w:t>0.00</w:t>
+            </w:r>
+            <w:r>
+              <w:rPr>
+                <w:rFonts w:ascii="Times New Roman" w:hAnsi="Times New Roman" w:cs="Times New Roman"/>
+                <w:color w:val="FF0000"/>
+                <w:sz w:val="24"/>
+                <w:szCs w:val="24"/>
+              </w:rPr>
+              <w:t>10</w:t>
+            </w:r>
+            <w:r>
+              <w:rPr>
+                <w:rFonts w:ascii="Times New Roman" w:hAnsi="Times New Roman" w:cs="Times New Roman"/>
+                <w:color w:val="FF0000"/>
+                <w:sz w:val="24"/>
+                <w:szCs w:val="24"/>
+              </w:rPr>
+              <w:t>00</w:t>
+            </w:r>
+          </w:p>
+        </w:tc>
+        <w:tc>
+          <w:tcPr>
+            <w:tcW w:w="1845" w:type="dxa"/>
             <w:vAlign w:val="center"/>
           </w:tcPr>
           <w:p>
@@ -2711,6 +2685,41 @@
                 <w:szCs w:val="24"/>
               </w:rPr>
             </w:pPr>
+            <w:r>
+              <w:rPr>
+                <w:rFonts w:ascii="Times New Roman" w:hAnsi="Times New Roman" w:cs="Times New Roman"/>
+                <w:color w:val="FF0000"/>
+                <w:sz w:val="24"/>
+                <w:szCs w:val="24"/>
+              </w:rPr>
+              <w:t>0.094000</w:t>
+            </w:r>
+          </w:p>
+        </w:tc>
+        <w:tc>
+          <w:tcPr>
+            <w:tcW w:w="1512" w:type="dxa"/>
+            <w:vAlign w:val="center"/>
+          </w:tcPr>
+          <w:p>
+            <w:pPr>
+              <w:jc w:val="right"/>
+              <w:rPr>
+                <w:rFonts w:ascii="Times New Roman" w:hAnsi="Times New Roman" w:cs="Times New Roman"/>
+                <w:color w:val="FF0000"/>
+                <w:sz w:val="24"/>
+                <w:szCs w:val="24"/>
+              </w:rPr>
+            </w:pPr>
+            <w:r>
+              <w:rPr>
+                <w:rFonts w:ascii="Times New Roman" w:hAnsi="Times New Roman" w:cs="Times New Roman"/>
+                <w:color w:val="FF0000"/>
+                <w:sz w:val="24"/>
+                <w:szCs w:val="24"/>
+              </w:rPr>
+              <w:t>94</w:t>
+            </w:r>
           </w:p>
         </w:tc>
       </w:tr>
@@ -2720,7 +2729,7 @@
         </w:trPr>
         <w:tc>
           <w:tcPr>
-            <w:tcW w:w="1515" w:type="dxa"/>
+            <w:tcW w:w="1452" w:type="dxa"/>
             <w:vAlign w:val="center"/>
           </w:tcPr>
           <w:p>
@@ -2762,7 +2771,7 @@
         </w:tc>
         <w:tc>
           <w:tcPr>
-            <w:tcW w:w="1515" w:type="dxa"/>
+            <w:tcW w:w="1339" w:type="dxa"/>
             <w:vAlign w:val="center"/>
           </w:tcPr>
           <w:p>
@@ -2804,7 +2813,7 @@
         </w:tc>
         <w:tc>
           <w:tcPr>
-            <w:tcW w:w="2250" w:type="dxa"/>
+            <w:tcW w:w="1827" w:type="dxa"/>
             <w:vAlign w:val="center"/>
           </w:tcPr>
           <w:p>
@@ -2817,11 +2826,20 @@
                 <w:szCs w:val="24"/>
               </w:rPr>
             </w:pPr>
-          </w:p>
-        </w:tc>
-        <w:tc>
-          <w:tcPr>
-            <w:tcW w:w="2280" w:type="dxa"/>
+            <w:r>
+              <w:rPr>
+                <w:rFonts w:ascii="Times New Roman" w:hAnsi="Times New Roman" w:cs="Times New Roman"/>
+                <w:color w:val="FF0000"/>
+                <w:sz w:val="24"/>
+                <w:szCs w:val="24"/>
+              </w:rPr>
+              <w:t>0.001000</w:t>
+            </w:r>
+          </w:p>
+        </w:tc>
+        <w:tc>
+          <w:tcPr>
+            <w:tcW w:w="1845" w:type="dxa"/>
             <w:vAlign w:val="center"/>
           </w:tcPr>
           <w:p>
@@ -2834,6 +2852,41 @@
                 <w:szCs w:val="24"/>
               </w:rPr>
             </w:pPr>
+            <w:r>
+              <w:rPr>
+                <w:rFonts w:ascii="Times New Roman" w:hAnsi="Times New Roman" w:cs="Times New Roman"/>
+                <w:color w:val="FF0000"/>
+                <w:sz w:val="24"/>
+                <w:szCs w:val="24"/>
+              </w:rPr>
+              <w:t>0.158000</w:t>
+            </w:r>
+          </w:p>
+        </w:tc>
+        <w:tc>
+          <w:tcPr>
+            <w:tcW w:w="1512" w:type="dxa"/>
+            <w:vAlign w:val="center"/>
+          </w:tcPr>
+          <w:p>
+            <w:pPr>
+              <w:jc w:val="right"/>
+              <w:rPr>
+                <w:rFonts w:ascii="Times New Roman" w:hAnsi="Times New Roman" w:cs="Times New Roman"/>
+                <w:color w:val="FF0000"/>
+                <w:sz w:val="24"/>
+                <w:szCs w:val="24"/>
+              </w:rPr>
+            </w:pPr>
+            <w:r>
+              <w:rPr>
+                <w:rFonts w:ascii="Times New Roman" w:hAnsi="Times New Roman" w:cs="Times New Roman"/>
+                <w:color w:val="FF0000"/>
+                <w:sz w:val="24"/>
+                <w:szCs w:val="24"/>
+              </w:rPr>
+              <w:t>158</w:t>
+            </w:r>
           </w:p>
         </w:tc>
       </w:tr>
@@ -2843,7 +2896,7 @@
         </w:trPr>
         <w:tc>
           <w:tcPr>
-            <w:tcW w:w="1515" w:type="dxa"/>
+            <w:tcW w:w="1452" w:type="dxa"/>
             <w:vAlign w:val="center"/>
           </w:tcPr>
           <w:p>
@@ -2885,7 +2938,7 @@
         </w:tc>
         <w:tc>
           <w:tcPr>
-            <w:tcW w:w="1515" w:type="dxa"/>
+            <w:tcW w:w="1339" w:type="dxa"/>
             <w:vAlign w:val="center"/>
           </w:tcPr>
           <w:p>
@@ -2927,7 +2980,7 @@
         </w:tc>
         <w:tc>
           <w:tcPr>
-            <w:tcW w:w="2250" w:type="dxa"/>
+            <w:tcW w:w="1827" w:type="dxa"/>
             <w:vAlign w:val="center"/>
           </w:tcPr>
           <w:p>
@@ -2940,11 +2993,20 @@
                 <w:szCs w:val="24"/>
               </w:rPr>
             </w:pPr>
-          </w:p>
-        </w:tc>
-        <w:tc>
-          <w:tcPr>
-            <w:tcW w:w="2280" w:type="dxa"/>
+            <w:r>
+              <w:rPr>
+                <w:rFonts w:ascii="Times New Roman" w:hAnsi="Times New Roman" w:cs="Times New Roman"/>
+                <w:color w:val="FF0000"/>
+                <w:sz w:val="24"/>
+                <w:szCs w:val="24"/>
+              </w:rPr>
+              <w:t>0.001000</w:t>
+            </w:r>
+          </w:p>
+        </w:tc>
+        <w:tc>
+          <w:tcPr>
+            <w:tcW w:w="1845" w:type="dxa"/>
             <w:vAlign w:val="center"/>
           </w:tcPr>
           <w:p>
@@ -2957,6 +3019,41 @@
                 <w:szCs w:val="24"/>
               </w:rPr>
             </w:pPr>
+            <w:r>
+              <w:rPr>
+                <w:rFonts w:ascii="Times New Roman" w:hAnsi="Times New Roman" w:cs="Times New Roman"/>
+                <w:color w:val="FF0000"/>
+                <w:sz w:val="24"/>
+                <w:szCs w:val="24"/>
+              </w:rPr>
+              <w:t>0.333000</w:t>
+            </w:r>
+          </w:p>
+        </w:tc>
+        <w:tc>
+          <w:tcPr>
+            <w:tcW w:w="1512" w:type="dxa"/>
+            <w:vAlign w:val="center"/>
+          </w:tcPr>
+          <w:p>
+            <w:pPr>
+              <w:jc w:val="right"/>
+              <w:rPr>
+                <w:rFonts w:ascii="Times New Roman" w:hAnsi="Times New Roman" w:cs="Times New Roman"/>
+                <w:color w:val="FF0000"/>
+                <w:sz w:val="24"/>
+                <w:szCs w:val="24"/>
+              </w:rPr>
+            </w:pPr>
+            <w:r>
+              <w:rPr>
+                <w:rFonts w:ascii="Times New Roman" w:hAnsi="Times New Roman" w:cs="Times New Roman"/>
+                <w:color w:val="FF0000"/>
+                <w:sz w:val="24"/>
+                <w:szCs w:val="24"/>
+              </w:rPr>
+              <w:t>333</w:t>
+            </w:r>
           </w:p>
         </w:tc>
       </w:tr>
@@ -3029,8 +3126,90 @@
           <w:szCs w:val="24"/>
         </w:rPr>
       </w:pPr>
-      <w:bookmarkStart w:id="0" w:name="_GoBack"/>
-      <w:bookmarkEnd w:id="0"/>
+      <w:r>
+        <w:rPr>
+          <w:rFonts w:ascii="Times New Roman" w:hAnsi="Times New Roman" w:cs="Times New Roman"/>
+          <w:sz w:val="24"/>
+          <w:szCs w:val="24"/>
+        </w:rPr>
+        <w:t xml:space="preserve">Image size </w:t>
+      </w:r>
+      <w:r>
+        <w:rPr>
+          <w:rFonts w:ascii="Times New Roman" w:eastAsiaTheme="minorEastAsia" w:hAnsi="Times New Roman" w:cs="Times New Roman"/>
+          <w:sz w:val="24"/>
+          <w:szCs w:val="24"/>
+        </w:rPr>
+        <w:t>640</w:t>
+      </w:r>
+      <m:oMath>
+        <m:r>
+          <w:rPr>
+            <w:rFonts w:ascii="Cambria Math" w:hAnsi="Cambria Math" w:cs="Times New Roman"/>
+            <w:sz w:val="24"/>
+            <w:szCs w:val="24"/>
+          </w:rPr>
+          <m:t>×</m:t>
+        </m:r>
+      </m:oMath>
+      <w:r>
+        <w:rPr>
+          <w:rFonts w:ascii="Times New Roman" w:eastAsiaTheme="minorEastAsia" w:hAnsi="Times New Roman" w:cs="Times New Roman"/>
+          <w:sz w:val="24"/>
+          <w:szCs w:val="24"/>
+        </w:rPr>
+        <w:t>640</w:t>
+      </w:r>
+      <w:r>
+        <w:rPr>
+          <w:rFonts w:ascii="Times New Roman" w:eastAsiaTheme="minorEastAsia" w:hAnsi="Times New Roman" w:cs="Times New Roman"/>
+          <w:sz w:val="24"/>
+          <w:szCs w:val="24"/>
+        </w:rPr>
+        <w:t xml:space="preserve"> and window size </w:t>
+      </w:r>
+      <w:r>
+        <w:rPr>
+          <w:rFonts w:ascii="Times New Roman" w:eastAsiaTheme="minorEastAsia" w:hAnsi="Times New Roman" w:cs="Times New Roman"/>
+          <w:sz w:val="24"/>
+          <w:szCs w:val="24"/>
+        </w:rPr>
+        <w:t>3</w:t>
+      </w:r>
+      <m:oMath>
+        <m:r>
+          <w:rPr>
+            <w:rFonts w:ascii="Cambria Math" w:hAnsi="Cambria Math" w:cs="Times New Roman"/>
+            <w:sz w:val="24"/>
+            <w:szCs w:val="24"/>
+          </w:rPr>
+          <m:t>×</m:t>
+        </m:r>
+      </m:oMath>
+      <w:r>
+        <w:rPr>
+          <w:rFonts w:ascii="Times New Roman" w:eastAsiaTheme="minorEastAsia" w:hAnsi="Times New Roman" w:cs="Times New Roman"/>
+          <w:sz w:val="24"/>
+          <w:szCs w:val="24"/>
+        </w:rPr>
+        <w:t>3</w:t>
+      </w:r>
+      <w:r>
+        <w:rPr>
+          <w:rFonts w:ascii="Times New Roman" w:eastAsiaTheme="minorEastAsia" w:hAnsi="Times New Roman" w:cs="Times New Roman"/>
+          <w:sz w:val="24"/>
+          <w:szCs w:val="24"/>
+        </w:rPr>
+        <w:t>. Since this has the lowest CPU time.</w:t>
+      </w:r>
+      <w:r>
+        <w:rPr>
+          <w:rFonts w:ascii="Times New Roman" w:eastAsiaTheme="minorEastAsia" w:hAnsi="Times New Roman" w:cs="Times New Roman"/>
+          <w:sz w:val="24"/>
+          <w:szCs w:val="24"/>
+        </w:rPr>
+        <w:t xml:space="preserve"> GPU time didn’t apparently change.</w:t>
+      </w:r>
     </w:p>
     <w:p>
       <w:pPr>
@@ -3053,6 +3232,8 @@
           <w:szCs w:val="24"/>
         </w:rPr>
       </w:pPr>
+      <w:bookmarkStart w:id="0" w:name="_GoBack"/>
+      <w:bookmarkEnd w:id="0"/>
     </w:p>
     <w:p>
       <w:pPr>
@@ -3077,6 +3258,160 @@
         </w:rPr>
         <w:t>When is the speedup at its highest? And why?</w:t>
       </w:r>
+    </w:p>
+    <w:p>
+      <w:pPr>
+        <w:pStyle w:val="ListParagraph"/>
+        <w:ind w:left="1800"/>
+        <w:rPr>
+          <w:rFonts w:ascii="Times New Roman" w:hAnsi="Times New Roman" w:cs="Times New Roman"/>
+          <w:color w:val="FF0000"/>
+          <w:sz w:val="24"/>
+          <w:szCs w:val="24"/>
+        </w:rPr>
+      </w:pPr>
+    </w:p>
+    <w:p>
+      <w:pPr>
+        <w:pStyle w:val="ListParagraph"/>
+        <w:ind w:left="1800"/>
+        <w:rPr>
+          <w:rFonts w:ascii="Times New Roman" w:hAnsi="Times New Roman" w:cs="Times New Roman"/>
+          <w:sz w:val="24"/>
+          <w:szCs w:val="24"/>
+        </w:rPr>
+      </w:pPr>
+      <w:r>
+        <w:rPr>
+          <w:rFonts w:ascii="Times New Roman" w:hAnsi="Times New Roman" w:cs="Times New Roman"/>
+          <w:sz w:val="24"/>
+          <w:szCs w:val="24"/>
+        </w:rPr>
+        <w:t xml:space="preserve">Image size </w:t>
+      </w:r>
+      <w:r>
+        <w:rPr>
+          <w:rFonts w:ascii="Times New Roman" w:eastAsiaTheme="minorEastAsia" w:hAnsi="Times New Roman" w:cs="Times New Roman"/>
+          <w:sz w:val="24"/>
+          <w:szCs w:val="24"/>
+        </w:rPr>
+        <w:t>128</w:t>
+      </w:r>
+      <w:r>
+        <w:rPr>
+          <w:rFonts w:ascii="Times New Roman" w:eastAsiaTheme="minorEastAsia" w:hAnsi="Times New Roman" w:cs="Times New Roman"/>
+          <w:sz w:val="24"/>
+          <w:szCs w:val="24"/>
+        </w:rPr>
+        <w:t>0</w:t>
+      </w:r>
+      <m:oMath>
+        <m:r>
+          <w:rPr>
+            <w:rFonts w:ascii="Cambria Math" w:hAnsi="Cambria Math" w:cs="Times New Roman"/>
+            <w:sz w:val="24"/>
+            <w:szCs w:val="24"/>
+          </w:rPr>
+          <m:t>×</m:t>
+        </m:r>
+      </m:oMath>
+      <w:r>
+        <w:rPr>
+          <w:rFonts w:ascii="Times New Roman" w:eastAsiaTheme="minorEastAsia" w:hAnsi="Times New Roman" w:cs="Times New Roman"/>
+          <w:sz w:val="24"/>
+          <w:szCs w:val="24"/>
+        </w:rPr>
+        <w:t>128</w:t>
+      </w:r>
+      <w:r>
+        <w:rPr>
+          <w:rFonts w:ascii="Times New Roman" w:eastAsiaTheme="minorEastAsia" w:hAnsi="Times New Roman" w:cs="Times New Roman"/>
+          <w:sz w:val="24"/>
+          <w:szCs w:val="24"/>
+        </w:rPr>
+        <w:t xml:space="preserve">0 and window size </w:t>
+      </w:r>
+      <w:r>
+        <w:rPr>
+          <w:rFonts w:ascii="Times New Roman" w:eastAsiaTheme="minorEastAsia" w:hAnsi="Times New Roman" w:cs="Times New Roman"/>
+          <w:sz w:val="24"/>
+          <w:szCs w:val="24"/>
+        </w:rPr>
+        <w:t>5</w:t>
+      </w:r>
+      <m:oMath>
+        <m:r>
+          <w:rPr>
+            <w:rFonts w:ascii="Cambria Math" w:hAnsi="Cambria Math" w:cs="Times New Roman"/>
+            <w:sz w:val="24"/>
+            <w:szCs w:val="24"/>
+          </w:rPr>
+          <m:t>×</m:t>
+        </m:r>
+      </m:oMath>
+      <w:r>
+        <w:rPr>
+          <w:rFonts w:ascii="Times New Roman" w:eastAsiaTheme="minorEastAsia" w:hAnsi="Times New Roman" w:cs="Times New Roman"/>
+          <w:sz w:val="24"/>
+          <w:szCs w:val="24"/>
+        </w:rPr>
+        <w:t>5</w:t>
+      </w:r>
+      <w:r>
+        <w:rPr>
+          <w:rFonts w:ascii="Times New Roman" w:eastAsiaTheme="minorEastAsia" w:hAnsi="Times New Roman" w:cs="Times New Roman"/>
+          <w:sz w:val="24"/>
+          <w:szCs w:val="24"/>
+        </w:rPr>
+        <w:t xml:space="preserve">. </w:t>
+      </w:r>
+      <w:r>
+        <w:rPr>
+          <w:rFonts w:ascii="Times New Roman" w:eastAsiaTheme="minorEastAsia" w:hAnsi="Times New Roman" w:cs="Times New Roman"/>
+          <w:sz w:val="24"/>
+          <w:szCs w:val="24"/>
+        </w:rPr>
+        <w:t>Since this has the highest CPU time.</w:t>
+      </w:r>
+      <w:r>
+        <w:rPr>
+          <w:rFonts w:ascii="Times New Roman" w:eastAsiaTheme="minorEastAsia" w:hAnsi="Times New Roman" w:cs="Times New Roman"/>
+          <w:sz w:val="24"/>
+          <w:szCs w:val="24"/>
+        </w:rPr>
+        <w:t xml:space="preserve"> </w:t>
+      </w:r>
+      <w:r>
+        <w:rPr>
+          <w:rFonts w:ascii="Times New Roman" w:eastAsiaTheme="minorEastAsia" w:hAnsi="Times New Roman" w:cs="Times New Roman"/>
+          <w:sz w:val="24"/>
+          <w:szCs w:val="24"/>
+        </w:rPr>
+        <w:t>GPU time didn’t apparently change.</w:t>
+      </w:r>
+    </w:p>
+    <w:p>
+      <w:pPr>
+        <w:pStyle w:val="ListParagraph"/>
+        <w:ind w:left="1800"/>
+        <w:rPr>
+          <w:rFonts w:ascii="Times New Roman" w:hAnsi="Times New Roman" w:cs="Times New Roman"/>
+          <w:sz w:val="24"/>
+          <w:szCs w:val="24"/>
+        </w:rPr>
+      </w:pPr>
+    </w:p>
+    <w:p>
+      <w:pPr>
+        <w:pStyle w:val="ListParagraph"/>
+        <w:ind w:left="1800"/>
+        <w:rPr>
+          <w:rFonts w:ascii="Times New Roman" w:hAnsi="Times New Roman" w:cs="Times New Roman"/>
+          <w:color w:val="FF0000"/>
+          <w:sz w:val="24"/>
+          <w:szCs w:val="24"/>
+        </w:rPr>
+      </w:pPr>
     </w:p>
     <w:sectPr>
       <w:pgSz w:w="12240" w:h="15840"/>

</xml_diff>

<commit_message>
average times and speedup calculation
</commit_message>
<xml_diff>
--- a/lab2_answers.docx
+++ b/lab2_answers.docx
@@ -2147,11 +2147,11 @@
         <w:tblLook w:val="04A0" w:firstRow="1" w:lastRow="0" w:firstColumn="1" w:lastColumn="0" w:noHBand="0" w:noVBand="1"/>
       </w:tblPr>
       <w:tblGrid>
-        <w:gridCol w:w="1452"/>
-        <w:gridCol w:w="1339"/>
-        <w:gridCol w:w="1827"/>
-        <w:gridCol w:w="1845"/>
-        <w:gridCol w:w="1512"/>
+        <w:gridCol w:w="1426"/>
+        <w:gridCol w:w="1267"/>
+        <w:gridCol w:w="1654"/>
+        <w:gridCol w:w="1667"/>
+        <w:gridCol w:w="1961"/>
       </w:tblGrid>
       <w:tr>
         <w:trPr>
@@ -2251,6 +2251,7 @@
                 <w:szCs w:val="24"/>
               </w:rPr>
             </w:pPr>
+            <w:proofErr w:type="gramStart"/>
             <w:r>
               <w:rPr>
                 <w:rFonts w:ascii="Times New Roman" w:hAnsi="Times New Roman" w:cs="Times New Roman"/>
@@ -2258,6 +2259,63 @@
                 <w:szCs w:val="24"/>
               </w:rPr>
               <w:t>Speedup</w:t>
+            </w:r>
+            <w:r>
+              <w:rPr>
+                <w:rFonts w:ascii="Times New Roman" w:hAnsi="Times New Roman" w:cs="Times New Roman"/>
+                <w:sz w:val="24"/>
+                <w:szCs w:val="24"/>
+              </w:rPr>
+              <w:t>(</w:t>
+            </w:r>
+            <w:proofErr w:type="gramEnd"/>
+            <m:oMath>
+              <m:f>
+                <m:fPr>
+                  <m:ctrlPr>
+                    <w:rPr>
+                      <w:rFonts w:ascii="Cambria Math" w:hAnsi="Cambria Math" w:cs="Times New Roman"/>
+                      <w:iCs/>
+                      <w:sz w:val="24"/>
+                      <w:szCs w:val="24"/>
+                    </w:rPr>
+                  </m:ctrlPr>
+                </m:fPr>
+                <m:num>
+                  <m:r>
+                    <m:rPr>
+                      <m:sty m:val="p"/>
+                    </m:rPr>
+                    <w:rPr>
+                      <w:rFonts w:ascii="Cambria Math" w:hAnsi="Cambria Math" w:cs="Times New Roman"/>
+                      <w:sz w:val="24"/>
+                      <w:szCs w:val="24"/>
+                    </w:rPr>
+                    <m:t>CPU time</m:t>
+                  </m:r>
+                </m:num>
+                <m:den>
+                  <m:r>
+                    <m:rPr>
+                      <m:sty m:val="p"/>
+                    </m:rPr>
+                    <w:rPr>
+                      <w:rFonts w:ascii="Cambria Math" w:hAnsi="Cambria Math" w:cs="Times New Roman"/>
+                      <w:sz w:val="24"/>
+                      <w:szCs w:val="24"/>
+                    </w:rPr>
+                    <m:t>GPU time</m:t>
+                  </m:r>
+                </m:den>
+              </m:f>
+            </m:oMath>
+            <w:r>
+              <w:rPr>
+                <w:rFonts w:ascii="Times New Roman" w:hAnsi="Times New Roman" w:cs="Times New Roman"/>
+                <w:sz w:val="24"/>
+                <w:szCs w:val="24"/>
+              </w:rPr>
+              <w:t>)</w:t>
             </w:r>
           </w:p>
         </w:tc>
@@ -2481,7 +2539,7 @@
                 <w:sz w:val="24"/>
                 <w:szCs w:val="24"/>
               </w:rPr>
-              <w:t>0.001000</w:t>
+              <w:t>0.005000</w:t>
             </w:r>
           </w:p>
         </w:tc>
@@ -2507,7 +2565,7 @@
                 <w:sz w:val="24"/>
                 <w:szCs w:val="24"/>
               </w:rPr>
-              <w:t>0.045000</w:t>
+              <w:t>0.043000</w:t>
             </w:r>
           </w:p>
         </w:tc>
@@ -2533,7 +2591,7 @@
                 <w:sz w:val="24"/>
                 <w:szCs w:val="24"/>
               </w:rPr>
-              <w:t>45</w:t>
+              <w:t>8.6</w:t>
             </w:r>
           </w:p>
         </w:tc>
@@ -2648,25 +2706,7 @@
                 <w:sz w:val="24"/>
                 <w:szCs w:val="24"/>
               </w:rPr>
-              <w:t>0.00</w:t>
-            </w:r>
-            <w:r>
-              <w:rPr>
-                <w:rFonts w:ascii="Times New Roman" w:hAnsi="Times New Roman" w:cs="Times New Roman"/>
-                <w:color w:val="FF0000"/>
-                <w:sz w:val="24"/>
-                <w:szCs w:val="24"/>
-              </w:rPr>
-              <w:t>10</w:t>
-            </w:r>
-            <w:r>
-              <w:rPr>
-                <w:rFonts w:ascii="Times New Roman" w:hAnsi="Times New Roman" w:cs="Times New Roman"/>
-                <w:color w:val="FF0000"/>
-                <w:sz w:val="24"/>
-                <w:szCs w:val="24"/>
-              </w:rPr>
-              <w:t>00</w:t>
+              <w:t>0.010000</w:t>
             </w:r>
           </w:p>
         </w:tc>
@@ -2692,7 +2732,7 @@
                 <w:sz w:val="24"/>
                 <w:szCs w:val="24"/>
               </w:rPr>
-              <w:t>0.094000</w:t>
+              <w:t>0.088000</w:t>
             </w:r>
           </w:p>
         </w:tc>
@@ -2718,7 +2758,7 @@
                 <w:sz w:val="24"/>
                 <w:szCs w:val="24"/>
               </w:rPr>
-              <w:t>94</w:t>
+              <w:t>8.8</w:t>
             </w:r>
           </w:p>
         </w:tc>
@@ -2833,7 +2873,25 @@
                 <w:sz w:val="24"/>
                 <w:szCs w:val="24"/>
               </w:rPr>
-              <w:t>0.001000</w:t>
+              <w:t>0.02</w:t>
+            </w:r>
+            <w:r>
+              <w:rPr>
+                <w:rFonts w:ascii="Times New Roman" w:hAnsi="Times New Roman" w:cs="Times New Roman"/>
+                <w:color w:val="FF0000"/>
+                <w:sz w:val="24"/>
+                <w:szCs w:val="24"/>
+              </w:rPr>
+              <w:t>2</w:t>
+            </w:r>
+            <w:r>
+              <w:rPr>
+                <w:rFonts w:ascii="Times New Roman" w:hAnsi="Times New Roman" w:cs="Times New Roman"/>
+                <w:color w:val="FF0000"/>
+                <w:sz w:val="24"/>
+                <w:szCs w:val="24"/>
+              </w:rPr>
+              <w:t>000</w:t>
             </w:r>
           </w:p>
         </w:tc>
@@ -2859,7 +2917,25 @@
                 <w:sz w:val="24"/>
                 <w:szCs w:val="24"/>
               </w:rPr>
-              <w:t>0.158000</w:t>
+              <w:t>0.1</w:t>
+            </w:r>
+            <w:r>
+              <w:rPr>
+                <w:rFonts w:ascii="Times New Roman" w:hAnsi="Times New Roman" w:cs="Times New Roman"/>
+                <w:color w:val="FF0000"/>
+                <w:sz w:val="24"/>
+                <w:szCs w:val="24"/>
+              </w:rPr>
+              <w:t>59</w:t>
+            </w:r>
+            <w:r>
+              <w:rPr>
+                <w:rFonts w:ascii="Times New Roman" w:hAnsi="Times New Roman" w:cs="Times New Roman"/>
+                <w:color w:val="FF0000"/>
+                <w:sz w:val="24"/>
+                <w:szCs w:val="24"/>
+              </w:rPr>
+              <w:t>000</w:t>
             </w:r>
           </w:p>
         </w:tc>
@@ -2885,7 +2961,16 @@
                 <w:sz w:val="24"/>
                 <w:szCs w:val="24"/>
               </w:rPr>
-              <w:t>158</w:t>
+              <w:t>7</w:t>
+            </w:r>
+            <w:r>
+              <w:rPr>
+                <w:rFonts w:ascii="Times New Roman" w:hAnsi="Times New Roman" w:cs="Times New Roman"/>
+                <w:color w:val="FF0000"/>
+                <w:sz w:val="24"/>
+                <w:szCs w:val="24"/>
+              </w:rPr>
+              <w:t>.2</w:t>
             </w:r>
           </w:p>
         </w:tc>
@@ -3000,7 +3085,7 @@
                 <w:sz w:val="24"/>
                 <w:szCs w:val="24"/>
               </w:rPr>
-              <w:t>0.001000</w:t>
+              <w:t>0.040000</w:t>
             </w:r>
           </w:p>
         </w:tc>
@@ -3026,7 +3111,7 @@
                 <w:sz w:val="24"/>
                 <w:szCs w:val="24"/>
               </w:rPr>
-              <w:t>0.333000</w:t>
+              <w:t>0.331000</w:t>
             </w:r>
           </w:p>
         </w:tc>
@@ -3052,7 +3137,7 @@
                 <w:sz w:val="24"/>
                 <w:szCs w:val="24"/>
               </w:rPr>
-              <w:t>333</w:t>
+              <w:t>8.3</w:t>
             </w:r>
           </w:p>
         </w:tc>
@@ -3111,6 +3196,151 @@
         <w:ind w:left="1800"/>
         <w:rPr>
           <w:rFonts w:ascii="Times New Roman" w:hAnsi="Times New Roman" w:cs="Times New Roman"/>
+          <w:sz w:val="24"/>
+          <w:szCs w:val="24"/>
+        </w:rPr>
+      </w:pPr>
+    </w:p>
+    <w:p>
+      <w:pPr>
+        <w:pStyle w:val="ListParagraph"/>
+        <w:ind w:left="1800"/>
+        <w:rPr>
+          <w:rFonts w:ascii="Times New Roman" w:hAnsi="Times New Roman" w:cs="Times New Roman"/>
+          <w:sz w:val="24"/>
+          <w:szCs w:val="24"/>
+        </w:rPr>
+      </w:pPr>
+      <w:r>
+        <w:rPr>
+          <w:rFonts w:ascii="Times New Roman" w:hAnsi="Times New Roman" w:cs="Times New Roman"/>
+          <w:sz w:val="24"/>
+          <w:szCs w:val="24"/>
+        </w:rPr>
+        <w:t xml:space="preserve">Image size </w:t>
+      </w:r>
+      <w:r>
+        <w:rPr>
+          <w:rFonts w:ascii="Times New Roman" w:eastAsiaTheme="minorEastAsia" w:hAnsi="Times New Roman" w:cs="Times New Roman"/>
+          <w:sz w:val="24"/>
+          <w:szCs w:val="24"/>
+        </w:rPr>
+        <w:t>1280</w:t>
+      </w:r>
+      <m:oMath>
+        <m:r>
+          <w:rPr>
+            <w:rFonts w:ascii="Cambria Math" w:hAnsi="Cambria Math" w:cs="Times New Roman"/>
+            <w:sz w:val="24"/>
+            <w:szCs w:val="24"/>
+          </w:rPr>
+          <m:t>×</m:t>
+        </m:r>
+      </m:oMath>
+      <w:r>
+        <w:rPr>
+          <w:rFonts w:ascii="Times New Roman" w:eastAsiaTheme="minorEastAsia" w:hAnsi="Times New Roman" w:cs="Times New Roman"/>
+          <w:sz w:val="24"/>
+          <w:szCs w:val="24"/>
+        </w:rPr>
+        <w:t>1280</w:t>
+      </w:r>
+      <w:r>
+        <w:rPr>
+          <w:rFonts w:ascii="Times New Roman" w:eastAsiaTheme="minorEastAsia" w:hAnsi="Times New Roman" w:cs="Times New Roman"/>
+          <w:sz w:val="24"/>
+          <w:szCs w:val="24"/>
+        </w:rPr>
+        <w:t xml:space="preserve"> and window size 3</w:t>
+      </w:r>
+      <m:oMath>
+        <m:r>
+          <w:rPr>
+            <w:rFonts w:ascii="Cambria Math" w:hAnsi="Cambria Math" w:cs="Times New Roman"/>
+            <w:sz w:val="24"/>
+            <w:szCs w:val="24"/>
+          </w:rPr>
+          <m:t>×</m:t>
+        </m:r>
+      </m:oMath>
+      <w:r>
+        <w:rPr>
+          <w:rFonts w:ascii="Times New Roman" w:eastAsiaTheme="minorEastAsia" w:hAnsi="Times New Roman" w:cs="Times New Roman"/>
+          <w:sz w:val="24"/>
+          <w:szCs w:val="24"/>
+        </w:rPr>
+        <w:t>3</w:t>
+      </w:r>
+      <w:r>
+        <w:rPr>
+          <w:rFonts w:ascii="Times New Roman" w:eastAsiaTheme="minorEastAsia" w:hAnsi="Times New Roman" w:cs="Times New Roman"/>
+          <w:sz w:val="24"/>
+          <w:szCs w:val="24"/>
+        </w:rPr>
+        <w:t xml:space="preserve">. </w:t>
+      </w:r>
+    </w:p>
+    <w:p>
+      <w:pPr>
+        <w:pStyle w:val="ListParagraph"/>
+        <w:ind w:left="1800"/>
+        <w:rPr>
+          <w:rFonts w:ascii="Times New Roman" w:hAnsi="Times New Roman" w:cs="Times New Roman"/>
+          <w:sz w:val="24"/>
+          <w:szCs w:val="24"/>
+        </w:rPr>
+      </w:pPr>
+      <w:r>
+        <w:rPr>
+          <w:rFonts w:ascii="Times New Roman" w:hAnsi="Times New Roman" w:cs="Times New Roman"/>
+          <w:sz w:val="24"/>
+          <w:szCs w:val="24"/>
+        </w:rPr>
+        <w:t xml:space="preserve">It should be a case with larger image size.  </w:t>
+      </w:r>
+    </w:p>
+    <w:p>
+      <w:pPr>
+        <w:pStyle w:val="ListParagraph"/>
+        <w:ind w:left="1800"/>
+        <w:rPr>
+          <w:rFonts w:ascii="Times New Roman" w:hAnsi="Times New Roman" w:cs="Times New Roman"/>
+          <w:sz w:val="24"/>
+          <w:szCs w:val="24"/>
+        </w:rPr>
+      </w:pPr>
+    </w:p>
+    <w:p>
+      <w:pPr>
+        <w:pStyle w:val="ListParagraph"/>
+        <w:numPr>
+          <w:ilvl w:val="2"/>
+          <w:numId w:val="4"/>
+        </w:numPr>
+        <w:rPr>
+          <w:rFonts w:ascii="Times New Roman" w:hAnsi="Times New Roman" w:cs="Times New Roman"/>
+          <w:color w:val="FF0000"/>
+          <w:sz w:val="24"/>
+          <w:szCs w:val="24"/>
+        </w:rPr>
+      </w:pPr>
+      <w:r>
+        <w:rPr>
+          <w:rFonts w:ascii="Times New Roman" w:hAnsi="Times New Roman" w:cs="Times New Roman"/>
+          <w:color w:val="FF0000"/>
+          <w:sz w:val="24"/>
+          <w:szCs w:val="24"/>
+        </w:rPr>
+        <w:t>When is the speedup at its highest? And why?</w:t>
+      </w:r>
+    </w:p>
+    <w:p>
+      <w:pPr>
+        <w:pStyle w:val="ListParagraph"/>
+        <w:ind w:left="1800"/>
+        <w:rPr>
+          <w:rFonts w:ascii="Times New Roman" w:hAnsi="Times New Roman" w:cs="Times New Roman"/>
+          <w:color w:val="FF0000"/>
           <w:sz w:val="24"/>
           <w:szCs w:val="24"/>
         </w:rPr>
@@ -3166,178 +3396,7 @@
           <w:sz w:val="24"/>
           <w:szCs w:val="24"/>
         </w:rPr>
-        <w:t xml:space="preserve"> and window size </w:t>
-      </w:r>
-      <w:r>
-        <w:rPr>
-          <w:rFonts w:ascii="Times New Roman" w:eastAsiaTheme="minorEastAsia" w:hAnsi="Times New Roman" w:cs="Times New Roman"/>
-          <w:sz w:val="24"/>
-          <w:szCs w:val="24"/>
-        </w:rPr>
-        <w:t>3</w:t>
-      </w:r>
-      <m:oMath>
-        <m:r>
-          <w:rPr>
-            <w:rFonts w:ascii="Cambria Math" w:hAnsi="Cambria Math" w:cs="Times New Roman"/>
-            <w:sz w:val="24"/>
-            <w:szCs w:val="24"/>
-          </w:rPr>
-          <m:t>×</m:t>
-        </m:r>
-      </m:oMath>
-      <w:r>
-        <w:rPr>
-          <w:rFonts w:ascii="Times New Roman" w:eastAsiaTheme="minorEastAsia" w:hAnsi="Times New Roman" w:cs="Times New Roman"/>
-          <w:sz w:val="24"/>
-          <w:szCs w:val="24"/>
-        </w:rPr>
-        <w:t>3</w:t>
-      </w:r>
-      <w:r>
-        <w:rPr>
-          <w:rFonts w:ascii="Times New Roman" w:eastAsiaTheme="minorEastAsia" w:hAnsi="Times New Roman" w:cs="Times New Roman"/>
-          <w:sz w:val="24"/>
-          <w:szCs w:val="24"/>
-        </w:rPr>
-        <w:t>. Since this has the lowest CPU time.</w:t>
-      </w:r>
-      <w:r>
-        <w:rPr>
-          <w:rFonts w:ascii="Times New Roman" w:eastAsiaTheme="minorEastAsia" w:hAnsi="Times New Roman" w:cs="Times New Roman"/>
-          <w:sz w:val="24"/>
-          <w:szCs w:val="24"/>
-        </w:rPr>
-        <w:t xml:space="preserve"> GPU time didn’t apparently change.</w:t>
-      </w:r>
-    </w:p>
-    <w:p>
-      <w:pPr>
-        <w:pStyle w:val="ListParagraph"/>
-        <w:ind w:left="1800"/>
-        <w:rPr>
-          <w:rFonts w:ascii="Times New Roman" w:hAnsi="Times New Roman" w:cs="Times New Roman"/>
-          <w:sz w:val="24"/>
-          <w:szCs w:val="24"/>
-        </w:rPr>
-      </w:pPr>
-    </w:p>
-    <w:p>
-      <w:pPr>
-        <w:pStyle w:val="ListParagraph"/>
-        <w:ind w:left="1800"/>
-        <w:rPr>
-          <w:rFonts w:ascii="Times New Roman" w:hAnsi="Times New Roman" w:cs="Times New Roman"/>
-          <w:sz w:val="24"/>
-          <w:szCs w:val="24"/>
-        </w:rPr>
-      </w:pPr>
-      <w:bookmarkStart w:id="0" w:name="_GoBack"/>
-      <w:bookmarkEnd w:id="0"/>
-    </w:p>
-    <w:p>
-      <w:pPr>
-        <w:pStyle w:val="ListParagraph"/>
-        <w:numPr>
-          <w:ilvl w:val="2"/>
-          <w:numId w:val="4"/>
-        </w:numPr>
-        <w:rPr>
-          <w:rFonts w:ascii="Times New Roman" w:hAnsi="Times New Roman" w:cs="Times New Roman"/>
-          <w:color w:val="FF0000"/>
-          <w:sz w:val="24"/>
-          <w:szCs w:val="24"/>
-        </w:rPr>
-      </w:pPr>
-      <w:r>
-        <w:rPr>
-          <w:rFonts w:ascii="Times New Roman" w:hAnsi="Times New Roman" w:cs="Times New Roman"/>
-          <w:color w:val="FF0000"/>
-          <w:sz w:val="24"/>
-          <w:szCs w:val="24"/>
-        </w:rPr>
-        <w:t>When is the speedup at its highest? And why?</w:t>
-      </w:r>
-    </w:p>
-    <w:p>
-      <w:pPr>
-        <w:pStyle w:val="ListParagraph"/>
-        <w:ind w:left="1800"/>
-        <w:rPr>
-          <w:rFonts w:ascii="Times New Roman" w:hAnsi="Times New Roman" w:cs="Times New Roman"/>
-          <w:color w:val="FF0000"/>
-          <w:sz w:val="24"/>
-          <w:szCs w:val="24"/>
-        </w:rPr>
-      </w:pPr>
-    </w:p>
-    <w:p>
-      <w:pPr>
-        <w:pStyle w:val="ListParagraph"/>
-        <w:ind w:left="1800"/>
-        <w:rPr>
-          <w:rFonts w:ascii="Times New Roman" w:hAnsi="Times New Roman" w:cs="Times New Roman"/>
-          <w:sz w:val="24"/>
-          <w:szCs w:val="24"/>
-        </w:rPr>
-      </w:pPr>
-      <w:r>
-        <w:rPr>
-          <w:rFonts w:ascii="Times New Roman" w:hAnsi="Times New Roman" w:cs="Times New Roman"/>
-          <w:sz w:val="24"/>
-          <w:szCs w:val="24"/>
-        </w:rPr>
-        <w:t xml:space="preserve">Image size </w:t>
-      </w:r>
-      <w:r>
-        <w:rPr>
-          <w:rFonts w:ascii="Times New Roman" w:eastAsiaTheme="minorEastAsia" w:hAnsi="Times New Roman" w:cs="Times New Roman"/>
-          <w:sz w:val="24"/>
-          <w:szCs w:val="24"/>
-        </w:rPr>
-        <w:t>128</w:t>
-      </w:r>
-      <w:r>
-        <w:rPr>
-          <w:rFonts w:ascii="Times New Roman" w:eastAsiaTheme="minorEastAsia" w:hAnsi="Times New Roman" w:cs="Times New Roman"/>
-          <w:sz w:val="24"/>
-          <w:szCs w:val="24"/>
-        </w:rPr>
-        <w:t>0</w:t>
-      </w:r>
-      <m:oMath>
-        <m:r>
-          <w:rPr>
-            <w:rFonts w:ascii="Cambria Math" w:hAnsi="Cambria Math" w:cs="Times New Roman"/>
-            <w:sz w:val="24"/>
-            <w:szCs w:val="24"/>
-          </w:rPr>
-          <m:t>×</m:t>
-        </m:r>
-      </m:oMath>
-      <w:r>
-        <w:rPr>
-          <w:rFonts w:ascii="Times New Roman" w:eastAsiaTheme="minorEastAsia" w:hAnsi="Times New Roman" w:cs="Times New Roman"/>
-          <w:sz w:val="24"/>
-          <w:szCs w:val="24"/>
-        </w:rPr>
-        <w:t>128</w:t>
-      </w:r>
-      <w:r>
-        <w:rPr>
-          <w:rFonts w:ascii="Times New Roman" w:eastAsiaTheme="minorEastAsia" w:hAnsi="Times New Roman" w:cs="Times New Roman"/>
-          <w:sz w:val="24"/>
-          <w:szCs w:val="24"/>
-        </w:rPr>
-        <w:t xml:space="preserve">0 and window size </w:t>
-      </w:r>
-      <w:r>
-        <w:rPr>
-          <w:rFonts w:ascii="Times New Roman" w:eastAsiaTheme="minorEastAsia" w:hAnsi="Times New Roman" w:cs="Times New Roman"/>
-          <w:sz w:val="24"/>
-          <w:szCs w:val="24"/>
-        </w:rPr>
-        <w:t>5</w:t>
+        <w:t xml:space="preserve"> and window size 5</w:t>
       </w:r>
       <m:oMath>
         <m:r>
@@ -3365,30 +3424,8 @@
         </w:rPr>
         <w:t xml:space="preserve">. </w:t>
       </w:r>
-      <w:r>
-        <w:rPr>
-          <w:rFonts w:ascii="Times New Roman" w:eastAsiaTheme="minorEastAsia" w:hAnsi="Times New Roman" w:cs="Times New Roman"/>
-          <w:sz w:val="24"/>
-          <w:szCs w:val="24"/>
-        </w:rPr>
-        <w:t>Since this has the highest CPU time.</w:t>
-      </w:r>
-      <w:r>
-        <w:rPr>
-          <w:rFonts w:ascii="Times New Roman" w:eastAsiaTheme="minorEastAsia" w:hAnsi="Times New Roman" w:cs="Times New Roman"/>
-          <w:sz w:val="24"/>
-          <w:szCs w:val="24"/>
-        </w:rPr>
-        <w:t xml:space="preserve"> </w:t>
-      </w:r>
-      <w:r>
-        <w:rPr>
-          <w:rFonts w:ascii="Times New Roman" w:eastAsiaTheme="minorEastAsia" w:hAnsi="Times New Roman" w:cs="Times New Roman"/>
-          <w:sz w:val="24"/>
-          <w:szCs w:val="24"/>
-        </w:rPr>
-        <w:t>GPU time didn’t apparently change.</w:t>
-      </w:r>
+      <w:bookmarkStart w:id="0" w:name="_GoBack"/>
+      <w:bookmarkEnd w:id="0"/>
     </w:p>
     <w:p>
       <w:pPr>

</xml_diff>